<commit_message>
Modified until "Inovative aspects of the proposed project"
</commit_message>
<xml_diff>
--- a/Cover_letter_modG_modJ.docx
+++ b/Cover_letter_modG_modJ.docx
@@ -15,7 +15,19 @@
     </w:p>
     <w:p>
       <w:r>
-        <w:t>There is a huge demand for the speedup information processing speed up nowadays. By exploiting the laws of quantum mechanics rather than classical ones, a quantum computer could bring exponential speedup in terms of a standard complexity measure (</w:t>
+        <w:t xml:space="preserve">There is </w:t>
+      </w:r>
+      <w:r>
+        <w:t xml:space="preserve">a huge demand for the </w:t>
+      </w:r>
+      <w:r>
+        <w:t>information processing speed up nowadays. By exploiting the laws of quantum mech</w:t>
+      </w:r>
+      <w:r>
+        <w:t>anics</w:t>
+      </w:r>
+      <w:r>
+        <w:t>, a quantum computer could bring exponential speedup in terms of a standard complexity measure (</w:t>
       </w:r>
       <w:r>
         <w:t>the way in which the number of computational steps required to complete a task grows with the “size” n of the task)</w:t>
@@ -33,7 +45,10 @@
         <w:t xml:space="preserve">Fascinated by this fact I am happy to be a part of the research </w:t>
       </w:r>
       <w:r>
-        <w:t>community who is trying to make a step towards realization of such a technological advancement.</w:t>
+        <w:t>community which</w:t>
+      </w:r>
+      <w:r>
+        <w:t xml:space="preserve"> is trying to make a step towards realization of such a technological advancement.</w:t>
       </w:r>
     </w:p>
     <w:p>
@@ -118,10 +133,16 @@
         <w:t xml:space="preserve">in </w:t>
       </w:r>
       <w:r>
-        <w:t>semiconductor ma</w:t>
-      </w:r>
-      <w:r>
-        <w:t>terial called silicon germanium which is very promising due to</w:t>
+        <w:t xml:space="preserve">silicon germanium </w:t>
+      </w:r>
+      <w:r>
+        <w:t>semiconductor material</w:t>
+      </w:r>
+      <w:r>
+        <w:t>. D</w:t>
+      </w:r>
+      <w:r>
+        <w:t>ue to</w:t>
       </w:r>
       <w:r>
         <w:t xml:space="preserve"> low hyperfine </w:t>
@@ -133,7 +154,13 @@
         <w:t>and high spin-orbit coupli</w:t>
       </w:r>
       <w:r>
-        <w:t xml:space="preserve">ng for heavy holes in germanium which implies </w:t>
+        <w:t xml:space="preserve">ng for heavy </w:t>
+      </w:r>
+      <w:r>
+        <w:t>holes in germanium</w:t>
+      </w:r>
+      <w:r>
+        <w:t xml:space="preserve"> </w:t>
       </w:r>
       <w:r>
         <w:t>high</w:t>
@@ -145,6 +172,9 @@
         <w:t>lation time ratio</w:t>
       </w:r>
       <w:r>
+        <w:t xml:space="preserve"> is expected</w:t>
+      </w:r>
+      <w:r>
         <w:t xml:space="preserve">. </w:t>
       </w:r>
       <w:r>
@@ -246,7 +276,13 @@
         <w:t xml:space="preserve">designs and </w:t>
       </w:r>
       <w:r>
-        <w:t>development of python codes for controlling various DC and high frequency signal instruments were among my tasks. I also performed 4</w:t>
+        <w:t>development of python codes for controlling various DC and high frequency sign</w:t>
+      </w:r>
+      <w:r>
+        <w:t>al instruments</w:t>
+      </w:r>
+      <w:r>
+        <w:t>. I also performed 4</w:t>
       </w:r>
       <w:r>
         <w:t xml:space="preserve"> </w:t>
@@ -266,7 +302,13 @@
         <w:t xml:space="preserve"> transistor </w:t>
       </w:r>
       <w:r>
-        <w:t>based on Ge hut-wire QDs fabricated in our group by Hannes Watzinger.</w:t>
+        <w:t xml:space="preserve">based on Ge hut-wire </w:t>
+      </w:r>
+      <w:r>
+        <w:t>quantum dot</w:t>
+      </w:r>
+      <w:r>
+        <w:t>s fabricated in our group by Hannes Watzinger.</w:t>
       </w:r>
       <w:r>
         <w:t xml:space="preserve"> In October 2015, and for three months, I went on a research visit to the Center for Quantum Devices, Niels Bohr Institute, Copenhagen. I worked in the group of Ferdinand Kuemmeth. This group is developing spin based qubits in GaAs and Si/</w:t>
@@ -277,11 +319,7 @@
       </w:r>
       <w:proofErr w:type="spellEnd"/>
       <w:r>
-        <w:t xml:space="preserve"> lithographically defined double and triple QDs. They are one of the biggest and most successful groups in the field of quantum computation. During my </w:t>
-      </w:r>
-      <w:r>
-        <w:lastRenderedPageBreak/>
-        <w:t>research stay, I learned about high end laboratory equipment including cryogen free dilution refrigerators, waveform and signal generators, RF equipment (amplifiers, filters, special type of coaxial cables</w:t>
+        <w:t xml:space="preserve"> lithographically defined double and triple QDs. They are one of the biggest and most successful groups in the field of quantum computation. During my research stay, I learned about high end laboratory equipment including cryogen free dilution refrigerators, waveform and signal generators, RF equipment (amplifiers, filters, special type of coaxial cables</w:t>
       </w:r>
       <w:proofErr w:type="gramStart"/>
       <w:r>
@@ -302,6 +340,7 @@
         </w:rPr>
       </w:pPr>
       <w:r>
+        <w:lastRenderedPageBreak/>
         <w:t xml:space="preserve">Currently I am </w:t>
       </w:r>
       <w:r>
@@ -317,7 +356,31 @@
         <w:t>t is</w:t>
       </w:r>
       <w:r>
-        <w:t xml:space="preserve"> very international institution with very high and ambitious goals and it makes me happy to be a part of it. Senior scientists here are very good which helps me in a development of the scientific skills and knowledge by learning from them. </w:t>
+        <w:t xml:space="preserve"> very international institution with very high and ambitious goals and it makes me happy to be a part of it. Senio</w:t>
+      </w:r>
+      <w:r>
+        <w:t xml:space="preserve">r scientists here are highly qualified </w:t>
+      </w:r>
+      <w:r>
+        <w:t xml:space="preserve">which </w:t>
+      </w:r>
+      <w:r>
+        <w:t xml:space="preserve">has an impact on </w:t>
+      </w:r>
+      <w:r>
+        <w:t xml:space="preserve">development of </w:t>
+      </w:r>
+      <w:r>
+        <w:t>my</w:t>
+      </w:r>
+      <w:r>
+        <w:t xml:space="preserve"> </w:t>
+      </w:r>
+      <w:r>
+        <w:t>scientific skills through direct communication, various talks and journal clubs organized at the institute</w:t>
+      </w:r>
+      <w:r>
+        <w:t xml:space="preserve">. </w:t>
       </w:r>
     </w:p>
     <w:p>
@@ -348,7 +411,16 @@
         <w:t xml:space="preserve"> </w:t>
       </w:r>
       <w:r>
-        <w:t>If the gate reflectometry proves to be very sensitive as we expect, this would enable our group and me to move towards performing experiments to determine the characteristic spin lifetimes of the silicon germanium nanowire based double quantum dot qubit. Namely, the spin relaxation time</w:t>
+        <w:t>If it</w:t>
+      </w:r>
+      <w:r>
+        <w:t xml:space="preserve"> proves to be very sensitive</w:t>
+      </w:r>
+      <w:r>
+        <w:t xml:space="preserve">, as we expect, it </w:t>
+      </w:r>
+      <w:r>
+        <w:t>would enable our group and me to move towards performing experiments to determine the characteristic spin lifetimes of the silicon germanium nanowire based double quantum dot qubit. Namely, the spin relaxation time</w:t>
       </w:r>
       <w:r>
         <w:t xml:space="preserve"> </w:t>
@@ -419,10 +491,45 @@
         <w:t xml:space="preserve"> time.</w:t>
       </w:r>
       <w:r>
-        <w:t xml:space="preserve"> With overall knowledge gained from designing the gate reflectometry and all listed experiments </w:t>
-      </w:r>
-      <w:r>
-        <w:t>I hope I can be a good candidate to continue my work in the emerging area of quantum computation after my PhD.</w:t>
+        <w:t xml:space="preserve"> With o</w:t>
+      </w:r>
+      <w:r>
+        <w:t xml:space="preserve">verall knowledge gained from </w:t>
+      </w:r>
+      <w:r>
+        <w:t xml:space="preserve">the gate reflectometry </w:t>
+      </w:r>
+      <w:r>
+        <w:t xml:space="preserve">design </w:t>
+      </w:r>
+      <w:r>
+        <w:t xml:space="preserve">and </w:t>
+      </w:r>
+      <w:r>
+        <w:t xml:space="preserve">from performing </w:t>
+      </w:r>
+      <w:r>
+        <w:t>all listed experiments</w:t>
+      </w:r>
+      <w:r>
+        <w:t>,</w:t>
+      </w:r>
+      <w:r>
+        <w:t xml:space="preserve"> </w:t>
+      </w:r>
+      <w:r>
+        <w:t xml:space="preserve">I </w:t>
+      </w:r>
+      <w:r>
+        <w:t>hope I can be a good candidate to continue my work in the emerging area of quantum computation</w:t>
+      </w:r>
+      <w:r>
+        <w:t>,</w:t>
+      </w:r>
+      <w:bookmarkStart w:id="1" w:name="_GoBack"/>
+      <w:bookmarkEnd w:id="1"/>
+      <w:r>
+        <w:t xml:space="preserve"> after my PhD.</w:t>
       </w:r>
     </w:p>
     <w:p>
@@ -450,10 +557,10 @@
     <w:p>
       <w:pPr>
         <w:rPr>
-          <w:ins w:id="1" w:author="Georgios KATSAROS" w:date="2016-09-12T23:07:00Z"/>
+          <w:ins w:id="2" w:author="Georgios KATSAROS" w:date="2016-09-12T23:07:00Z"/>
         </w:rPr>
       </w:pPr>
-      <w:ins w:id="2" w:author="Georgios KATSAROS" w:date="2016-09-12T23:07:00Z">
+      <w:ins w:id="3" w:author="Georgios KATSAROS" w:date="2016-09-12T23:07:00Z">
         <w:r>
           <w:t>So in my view the structure should be</w:t>
         </w:r>
@@ -467,18 +574,18 @@
           <w:numId w:val="1"/>
         </w:numPr>
         <w:rPr>
-          <w:ins w:id="3" w:author="Georgios KATSAROS" w:date="2016-09-12T23:08:00Z"/>
+          <w:ins w:id="4" w:author="Georgios KATSAROS" w:date="2016-09-12T23:08:00Z"/>
         </w:rPr>
-        <w:pPrChange w:id="4" w:author="Georgios KATSAROS" w:date="2016-09-12T23:08:00Z">
+        <w:pPrChange w:id="5" w:author="Georgios KATSAROS" w:date="2016-09-12T23:08:00Z">
           <w:pPr/>
         </w:pPrChange>
       </w:pPr>
-      <w:ins w:id="5" w:author="Georgios KATSAROS" w:date="2016-09-12T23:08:00Z">
+      <w:ins w:id="6" w:author="Georgios KATSAROS" w:date="2016-09-12T23:08:00Z">
         <w:r>
           <w:t>What fascinates me about the field? Why does my profile fit well with this field</w:t>
         </w:r>
       </w:ins>
-      <w:ins w:id="6" w:author="Georgios KATSAROS" w:date="2016-09-12T23:09:00Z">
+      <w:ins w:id="7" w:author="Georgios KATSAROS" w:date="2016-09-12T23:09:00Z">
         <w:r>
           <w:t>? Why do I think IST Austria is a good place to do my PhD?</w:t>
         </w:r>
@@ -492,18 +599,18 @@
           <w:numId w:val="1"/>
         </w:numPr>
         <w:rPr>
-          <w:ins w:id="7" w:author="Georgios KATSAROS" w:date="2016-09-12T23:09:00Z"/>
+          <w:ins w:id="8" w:author="Georgios KATSAROS" w:date="2016-09-12T23:09:00Z"/>
         </w:rPr>
-        <w:pPrChange w:id="8" w:author="Georgios KATSAROS" w:date="2016-09-12T23:08:00Z">
+        <w:pPrChange w:id="9" w:author="Georgios KATSAROS" w:date="2016-09-12T23:08:00Z">
           <w:pPr/>
         </w:pPrChange>
       </w:pPr>
-      <w:ins w:id="9" w:author="Georgios KATSAROS" w:date="2016-09-12T23:08:00Z">
+      <w:ins w:id="10" w:author="Georgios KATSAROS" w:date="2016-09-12T23:08:00Z">
         <w:r>
           <w:t xml:space="preserve">What do I want to do </w:t>
         </w:r>
       </w:ins>
-      <w:ins w:id="10" w:author="Georgios KATSAROS" w:date="2016-09-12T23:09:00Z">
+      <w:ins w:id="11" w:author="Georgios KATSAROS" w:date="2016-09-12T23:09:00Z">
         <w:r>
           <w:t xml:space="preserve">after my </w:t>
         </w:r>
@@ -524,21 +631,18 @@
           <w:ilvl w:val="0"/>
           <w:numId w:val="1"/>
         </w:numPr>
-        <w:pPrChange w:id="11" w:author="Georgios KATSAROS" w:date="2016-09-12T23:08:00Z">
+        <w:pPrChange w:id="12" w:author="Georgios KATSAROS" w:date="2016-09-12T23:08:00Z">
           <w:pPr/>
         </w:pPrChange>
       </w:pPr>
-      <w:ins w:id="12" w:author="Georgios KATSAROS" w:date="2016-09-12T23:09:00Z">
+      <w:ins w:id="13" w:author="Georgios KATSAROS" w:date="2016-09-12T23:09:00Z">
         <w:r>
           <w:t>Why will this fellowship help me in realizing b?</w:t>
         </w:r>
       </w:ins>
     </w:p>
     <w:p/>
-    <w:p>
-      <w:bookmarkStart w:id="13" w:name="_GoBack"/>
-      <w:bookmarkEnd w:id="13"/>
-    </w:p>
+    <w:p/>
     <w:sectPr>
       <w:pgSz w:w="12240" w:h="15840"/>
       <w:pgMar w:top="1440" w:right="1440" w:bottom="1440" w:left="1440" w:header="708" w:footer="708" w:gutter="0"/>
@@ -1424,7 +1528,7 @@
 </file>
 
 <file path=customXml/itemProps1.xml><?xml version="1.0" encoding="utf-8"?>
-<ds:datastoreItem xmlns:ds="http://schemas.openxmlformats.org/officeDocument/2006/customXml" ds:itemID="{44A18535-CA22-4729-A9B6-019CEB3CC2AC}">
+<ds:datastoreItem xmlns:ds="http://schemas.openxmlformats.org/officeDocument/2006/customXml" ds:itemID="{7293542B-7993-4F9E-967E-B004DD2C3010}">
   <ds:schemaRefs>
     <ds:schemaRef ds:uri="http://schemas.openxmlformats.org/officeDocument/2006/bibliography"/>
   </ds:schemaRefs>

</xml_diff>